<commit_message>
Java Flow Control two
</commit_message>
<xml_diff>
--- a/Java  Control Flow.docx
+++ b/Java  Control Flow.docx
@@ -26,15 +26,56 @@
           <w:sz w:val="32"/>
           <w:szCs w:val="32"/>
         </w:rPr>
-        <w:t xml:space="preserve">Java </w:t>
+        <w:t>Java  Control Flow</w:t>
       </w:r>
-      <w:r>
+    </w:p>
+    <w:p>
+      <w:pPr>
         <w:rPr>
           <w:rFonts w:ascii="Times New Roman" w:hAnsi="Times New Roman" w:cs="Times New Roman"/>
           <w:sz w:val="32"/>
           <w:szCs w:val="32"/>
         </w:rPr>
-        <w:t xml:space="preserve"> Control Flow</w:t>
+      </w:pPr>
+      <w:r>
+        <w:rPr>
+          <w:noProof/>
+        </w:rPr>
+        <w:drawing>
+          <wp:inline distT="0" distB="0" distL="0" distR="0" wp14:anchorId="2BBB4908" wp14:editId="4AED9125">
+            <wp:extent cx="5514975" cy="7429500"/>
+            <wp:effectExtent l="0" t="0" r="9525" b="0"/>
+            <wp:docPr id="3" name="Picture 3"/>
+            <wp:cNvGraphicFramePr>
+              <a:graphicFrameLocks xmlns:a="http://schemas.openxmlformats.org/drawingml/2006/main" noChangeAspect="1"/>
+            </wp:cNvGraphicFramePr>
+            <a:graphic xmlns:a="http://schemas.openxmlformats.org/drawingml/2006/main">
+              <a:graphicData uri="http://schemas.openxmlformats.org/drawingml/2006/picture">
+                <pic:pic xmlns:pic="http://schemas.openxmlformats.org/drawingml/2006/picture">
+                  <pic:nvPicPr>
+                    <pic:cNvPr id="1" name=""/>
+                    <pic:cNvPicPr/>
+                  </pic:nvPicPr>
+                  <pic:blipFill>
+                    <a:blip r:embed="rId4"/>
+                    <a:stretch>
+                      <a:fillRect/>
+                    </a:stretch>
+                  </pic:blipFill>
+                  <pic:spPr>
+                    <a:xfrm>
+                      <a:off x="0" y="0"/>
+                      <a:ext cx="5514975" cy="7429500"/>
+                    </a:xfrm>
+                    <a:prstGeom prst="rect">
+                      <a:avLst/>
+                    </a:prstGeom>
+                  </pic:spPr>
+                </pic:pic>
+              </a:graphicData>
+            </a:graphic>
+          </wp:inline>
+        </w:drawing>
       </w:r>
     </w:p>
     <w:p>
@@ -54,49 +95,6 @@
           <w:szCs w:val="32"/>
         </w:rPr>
       </w:pPr>
-      <w:r>
-        <w:rPr>
-          <w:rFonts w:ascii="Times New Roman" w:hAnsi="Times New Roman" w:cs="Times New Roman"/>
-          <w:noProof/>
-          <w:sz w:val="32"/>
-          <w:szCs w:val="32"/>
-        </w:rPr>
-        <w:drawing>
-          <wp:inline distT="0" distB="0" distL="0" distR="0" wp14:anchorId="2A91DB9C" wp14:editId="37B229FB">
-            <wp:extent cx="5943600" cy="6433820"/>
-            <wp:effectExtent l="0" t="0" r="0" b="5080"/>
-            <wp:docPr id="1" name="Picture 1"/>
-            <wp:cNvGraphicFramePr>
-              <a:graphicFrameLocks xmlns:a="http://schemas.openxmlformats.org/drawingml/2006/main" noChangeAspect="1"/>
-            </wp:cNvGraphicFramePr>
-            <a:graphic xmlns:a="http://schemas.openxmlformats.org/drawingml/2006/main">
-              <a:graphicData uri="http://schemas.openxmlformats.org/drawingml/2006/picture">
-                <pic:pic xmlns:pic="http://schemas.openxmlformats.org/drawingml/2006/picture">
-                  <pic:nvPicPr>
-                    <pic:cNvPr id="1" name=""/>
-                    <pic:cNvPicPr/>
-                  </pic:nvPicPr>
-                  <pic:blipFill>
-                    <a:blip r:embed="rId4"/>
-                    <a:stretch>
-                      <a:fillRect/>
-                    </a:stretch>
-                  </pic:blipFill>
-                  <pic:spPr>
-                    <a:xfrm>
-                      <a:off x="0" y="0"/>
-                      <a:ext cx="5943600" cy="6433820"/>
-                    </a:xfrm>
-                    <a:prstGeom prst="rect">
-                      <a:avLst/>
-                    </a:prstGeom>
-                  </pic:spPr>
-                </pic:pic>
-              </a:graphicData>
-            </a:graphic>
-          </wp:inline>
-        </w:drawing>
-      </w:r>
     </w:p>
     <w:sectPr>
       <w:pgSz w:w="12240" w:h="15840"/>

</xml_diff>